<commit_message>
Changes in folder structure
</commit_message>
<xml_diff>
--- a/Docker practice.docx
+++ b/Docker practice.docx
@@ -681,6 +681,9 @@
     <w:p>
       <w:pPr>
         <w:pStyle w:val="ListParagraph"/>
+        <w:pBdr>
+          <w:bottom w:val="single" w:sz="6" w:space="1" w:color="auto"/>
+        </w:pBdr>
         <w:rPr>
           <w:b/>
           <w:bCs/>
@@ -694,9 +697,421 @@
         <w:rPr>
           <w:b/>
           <w:bCs/>
-          <w:lang w:val="en-US"/>
-        </w:rPr>
-      </w:pPr>
+        </w:rPr>
+      </w:pPr>
+    </w:p>
+    <w:p>
+      <w:pPr>
+        <w:pStyle w:val="ListParagraph"/>
+        <w:rPr>
+          <w:b/>
+          <w:bCs/>
+        </w:rPr>
+      </w:pPr>
+    </w:p>
+    <w:p>
+      <w:pPr>
+        <w:pStyle w:val="ListParagraph"/>
+        <w:rPr>
+          <w:b/>
+          <w:bCs/>
+        </w:rPr>
+      </w:pPr>
+    </w:p>
+    <w:p>
+      <w:pPr>
+        <w:pStyle w:val="ListParagraph"/>
+        <w:rPr>
+          <w:b/>
+          <w:bCs/>
+        </w:rPr>
+      </w:pPr>
+    </w:p>
+    <w:p>
+      <w:pPr>
+        <w:pStyle w:val="ListParagraph"/>
+        <w:numPr>
+          <w:ilvl w:val="0"/>
+          <w:numId w:val="4"/>
+        </w:numPr>
+        <w:rPr>
+          <w:b/>
+          <w:bCs/>
+        </w:rPr>
+      </w:pPr>
+      <w:r>
+        <w:rPr>
+          <w:b/>
+          <w:bCs/>
+        </w:rPr>
+        <w:t>Creating a shell script for addition:</w:t>
+      </w:r>
+      <w:r>
+        <w:rPr>
+          <w:b/>
+          <w:bCs/>
+        </w:rPr>
+        <w:t xml:space="preserve">  </w:t>
+      </w:r>
+      <w:r>
+        <w:rPr>
+          <w:b/>
+          <w:bCs/>
+        </w:rPr>
+        <w:t>addition.sh</w:t>
+      </w:r>
+    </w:p>
+    <w:p>
+      <w:pPr>
+        <w:ind w:left="1080"/>
+        <w:rPr>
+          <w:b/>
+          <w:bCs/>
+        </w:rPr>
+      </w:pPr>
+    </w:p>
+    <w:p>
+      <w:pPr>
+        <w:rPr>
+          <w:b/>
+          <w:bCs/>
+        </w:rPr>
+      </w:pPr>
+      <w:proofErr w:type="gramStart"/>
+      <w:r>
+        <w:rPr>
+          <w:b/>
+          <w:bCs/>
+        </w:rPr>
+        <w:t>#!/</w:t>
+      </w:r>
+      <w:proofErr w:type="gramEnd"/>
+      <w:r>
+        <w:rPr>
+          <w:b/>
+          <w:bCs/>
+        </w:rPr>
+        <w:t>bin/bash</w:t>
+      </w:r>
+    </w:p>
+    <w:p>
+      <w:pPr>
+        <w:rPr>
+          <w:b/>
+          <w:bCs/>
+        </w:rPr>
+      </w:pPr>
+      <w:r>
+        <w:rPr>
+          <w:b/>
+          <w:bCs/>
+        </w:rPr>
+        <w:t>a=$1</w:t>
+      </w:r>
+    </w:p>
+    <w:p>
+      <w:pPr>
+        <w:rPr>
+          <w:b/>
+          <w:bCs/>
+        </w:rPr>
+      </w:pPr>
+      <w:r>
+        <w:rPr>
+          <w:b/>
+          <w:bCs/>
+        </w:rPr>
+        <w:t>b=$2</w:t>
+      </w:r>
+    </w:p>
+    <w:p>
+      <w:pPr>
+        <w:rPr>
+          <w:b/>
+          <w:bCs/>
+        </w:rPr>
+      </w:pPr>
+      <w:r>
+        <w:rPr>
+          <w:b/>
+          <w:bCs/>
+        </w:rPr>
+        <w:t>sum=$((a + b))</w:t>
+      </w:r>
+    </w:p>
+    <w:p>
+      <w:pPr>
+        <w:rPr>
+          <w:b/>
+          <w:bCs/>
+        </w:rPr>
+      </w:pPr>
+      <w:r>
+        <w:rPr>
+          <w:b/>
+          <w:bCs/>
+        </w:rPr>
+        <w:t>echo "Result: $a + $b = $sum"</w:t>
+      </w:r>
+    </w:p>
+    <w:p>
+      <w:pPr>
+        <w:ind w:left="720"/>
+        <w:rPr>
+          <w:b/>
+          <w:bCs/>
+        </w:rPr>
+      </w:pPr>
+    </w:p>
+    <w:p>
+      <w:pPr>
+        <w:ind w:left="720"/>
+        <w:rPr>
+          <w:b/>
+          <w:bCs/>
+        </w:rPr>
+      </w:pPr>
+    </w:p>
+    <w:p>
+      <w:pPr>
+        <w:ind w:left="720"/>
+        <w:rPr>
+          <w:b/>
+          <w:bCs/>
+        </w:rPr>
+      </w:pPr>
+    </w:p>
+    <w:p>
+      <w:pPr>
+        <w:ind w:left="720"/>
+        <w:rPr>
+          <w:b/>
+          <w:bCs/>
+        </w:rPr>
+      </w:pPr>
+    </w:p>
+    <w:p>
+      <w:pPr>
+        <w:pStyle w:val="ListParagraph"/>
+        <w:numPr>
+          <w:ilvl w:val="0"/>
+          <w:numId w:val="5"/>
+        </w:numPr>
+        <w:rPr>
+          <w:b/>
+          <w:bCs/>
+        </w:rPr>
+      </w:pPr>
+      <w:r>
+        <w:rPr>
+          <w:b/>
+          <w:bCs/>
+        </w:rPr>
+        <w:t xml:space="preserve">Write a docker file to expose this to internet using </w:t>
+      </w:r>
+      <w:proofErr w:type="spellStart"/>
+      <w:r>
+        <w:rPr>
+          <w:b/>
+          <w:bCs/>
+        </w:rPr>
+        <w:t>ngnix</w:t>
+      </w:r>
+      <w:proofErr w:type="spellEnd"/>
+      <w:r>
+        <w:rPr>
+          <w:b/>
+          <w:bCs/>
+        </w:rPr>
+        <w:t>.</w:t>
+      </w:r>
+    </w:p>
+    <w:p>
+      <w:pPr>
+        <w:rPr>
+          <w:b/>
+          <w:bCs/>
+        </w:rPr>
+      </w:pPr>
+      <w:r>
+        <w:rPr>
+          <w:b/>
+          <w:bCs/>
+        </w:rPr>
+        <w:t>FROM ubuntu</w:t>
+      </w:r>
+    </w:p>
+    <w:p>
+      <w:pPr>
+        <w:rPr>
+          <w:b/>
+          <w:bCs/>
+        </w:rPr>
+      </w:pPr>
+      <w:r>
+        <w:rPr>
+          <w:b/>
+          <w:bCs/>
+        </w:rPr>
+        <w:t>WORKDIR /app</w:t>
+      </w:r>
+    </w:p>
+    <w:p>
+      <w:pPr>
+        <w:rPr>
+          <w:b/>
+          <w:bCs/>
+        </w:rPr>
+      </w:pPr>
+      <w:r>
+        <w:rPr>
+          <w:b/>
+          <w:bCs/>
+        </w:rPr>
+        <w:t># Copy all files into the container</w:t>
+      </w:r>
+    </w:p>
+    <w:p>
+      <w:pPr>
+        <w:rPr>
+          <w:b/>
+          <w:bCs/>
+        </w:rPr>
+      </w:pPr>
+      <w:proofErr w:type="gramStart"/>
+      <w:r>
+        <w:rPr>
+          <w:b/>
+          <w:bCs/>
+        </w:rPr>
+        <w:lastRenderedPageBreak/>
+        <w:t>COPY .</w:t>
+      </w:r>
+      <w:proofErr w:type="gramEnd"/>
+      <w:r>
+        <w:rPr>
+          <w:b/>
+          <w:bCs/>
+        </w:rPr>
+        <w:t xml:space="preserve"> /</w:t>
+      </w:r>
+      <w:proofErr w:type="gramStart"/>
+      <w:r>
+        <w:rPr>
+          <w:b/>
+          <w:bCs/>
+        </w:rPr>
+        <w:t>app</w:t>
+      </w:r>
+      <w:proofErr w:type="gramEnd"/>
+    </w:p>
+    <w:p>
+      <w:pPr>
+        <w:rPr>
+          <w:b/>
+          <w:bCs/>
+        </w:rPr>
+      </w:pPr>
+      <w:r>
+        <w:rPr>
+          <w:b/>
+          <w:bCs/>
+        </w:rPr>
+        <w:t>RUN apt-get update &amp;&amp; apt-get install -y bash</w:t>
+      </w:r>
+    </w:p>
+    <w:p>
+      <w:pPr>
+        <w:rPr>
+          <w:b/>
+          <w:bCs/>
+        </w:rPr>
+      </w:pPr>
+      <w:r>
+        <w:rPr>
+          <w:b/>
+          <w:bCs/>
+        </w:rPr>
+        <w:t xml:space="preserve">RUN </w:t>
+      </w:r>
+      <w:proofErr w:type="spellStart"/>
+      <w:r>
+        <w:rPr>
+          <w:b/>
+          <w:bCs/>
+        </w:rPr>
+        <w:t>chmod</w:t>
+      </w:r>
+      <w:proofErr w:type="spellEnd"/>
+      <w:r>
+        <w:rPr>
+          <w:b/>
+          <w:bCs/>
+        </w:rPr>
+        <w:t xml:space="preserve"> +x addition.sh</w:t>
+      </w:r>
+    </w:p>
+    <w:p>
+      <w:pPr>
+        <w:rPr>
+          <w:b/>
+          <w:bCs/>
+        </w:rPr>
+      </w:pPr>
+      <w:r>
+        <w:rPr>
+          <w:b/>
+          <w:bCs/>
+        </w:rPr>
+        <w:t># Set default command to run the script</w:t>
+      </w:r>
+    </w:p>
+    <w:p>
+      <w:pPr>
+        <w:rPr>
+          <w:b/>
+          <w:bCs/>
+        </w:rPr>
+      </w:pPr>
+      <w:proofErr w:type="gramStart"/>
+      <w:r>
+        <w:rPr>
+          <w:b/>
+          <w:bCs/>
+        </w:rPr>
+        <w:t xml:space="preserve">ENTRYPOINT </w:t>
+      </w:r>
+      <w:r>
+        <w:rPr>
+          <w:b/>
+          <w:bCs/>
+        </w:rPr>
+        <w:t xml:space="preserve"> [</w:t>
+      </w:r>
+      <w:proofErr w:type="gramEnd"/>
+      <w:r>
+        <w:rPr>
+          <w:b/>
+          <w:bCs/>
+        </w:rPr>
+        <w:t>"</w:t>
+      </w:r>
+      <w:proofErr w:type="spellStart"/>
+      <w:r>
+        <w:rPr>
+          <w:b/>
+          <w:bCs/>
+        </w:rPr>
+        <w:t>sh</w:t>
+      </w:r>
+      <w:proofErr w:type="spellEnd"/>
+      <w:r>
+        <w:rPr>
+          <w:b/>
+          <w:bCs/>
+        </w:rPr>
+        <w:t>", "addition.sh"]</w:t>
+      </w:r>
     </w:p>
     <w:sectPr>
       <w:pgSz w:w="11906" w:h="16838"/>
@@ -711,6 +1126,95 @@
 <file path=word/numbering.xml><?xml version="1.0" encoding="utf-8"?>
 <w:numbering xmlns:wpc="http://schemas.microsoft.com/office/word/2010/wordprocessingCanvas" xmlns:cx="http://schemas.microsoft.com/office/drawing/2014/chartex" xmlns:cx1="http://schemas.microsoft.com/office/drawing/2015/9/8/chartex" xmlns:cx2="http://schemas.microsoft.com/office/drawing/2015/10/21/chartex" xmlns:cx3="http://schemas.microsoft.com/office/drawing/2016/5/9/chartex" xmlns:cx4="http://schemas.microsoft.com/office/drawing/2016/5/10/chartex" xmlns:cx5="http://schemas.microsoft.com/office/drawing/2016/5/11/chartex" xmlns:cx6="http://schemas.microsoft.com/office/drawing/2016/5/12/chartex" xmlns:cx7="http://schemas.microsoft.com/office/drawing/2016/5/13/chartex" xmlns:cx8="http://schemas.microsoft.com/office/drawing/2016/5/14/chartex" xmlns:mc="http://schemas.openxmlformats.org/markup-compatibility/2006" xmlns:aink="http://schemas.microsoft.com/office/drawing/2016/ink" xmlns:am3d="http://schemas.microsoft.com/office/drawing/2017/model3d" xmlns:o="urn:schemas-microsoft-com:office:office" xmlns:oel="http://schemas.microsoft.com/office/2019/extlst" xmlns:r="http://schemas.openxmlformats.org/officeDocument/2006/relationships" xmlns:m="http://schemas.openxmlformats.org/officeDocument/2006/math" xmlns:v="urn:schemas-microsoft-com:vml" xmlns:wp14="http://schemas.microsoft.com/office/word/2010/wordprocessingDrawing" xmlns:wp="http://schemas.openxmlformats.org/drawingml/2006/wordprocessingDrawing" xmlns:w10="urn:schemas-microsoft-com:office:word" xmlns:w="http://schemas.openxmlformats.org/wordprocessingml/2006/main" xmlns:w14="http://schemas.microsoft.com/office/word/2010/wordml" xmlns:w15="http://schemas.microsoft.com/office/word/2012/wordml" xmlns:w16cex="http://schemas.microsoft.com/office/word/2018/wordml/cex" xmlns:w16cid="http://schemas.microsoft.com/office/word/2016/wordml/cid" xmlns:w16="http://schemas.microsoft.com/office/word/2018/wordml" xmlns:w16du="http://schemas.microsoft.com/office/word/2023/wordml/word16du" xmlns:w16sdtdh="http://schemas.microsoft.com/office/word/2020/wordml/sdtdatahash" xmlns:w16sdtfl="http://schemas.microsoft.com/office/word/2024/wordml/sdtformatlock" xmlns:w16se="http://schemas.microsoft.com/office/word/2015/wordml/symex" xmlns:wpg="http://schemas.microsoft.com/office/word/2010/wordprocessingGroup" xmlns:wpi="http://schemas.microsoft.com/office/word/2010/wordprocessingInk" xmlns:wne="http://schemas.microsoft.com/office/word/2006/wordml" xmlns:wps="http://schemas.microsoft.com/office/word/2010/wordprocessingShape" mc:Ignorable="w14 w15 w16se w16cid w16 w16cex w16sdtdh w16sdtfl w16du wp14">
   <w:abstractNum w:abstractNumId="0" w15:restartNumberingAfterBreak="0">
+    <w:nsid w:val="096E667C"/>
+    <w:multiLevelType w:val="hybridMultilevel"/>
+    <w:tmpl w:val="AC84C502"/>
+    <w:lvl w:ilvl="0" w:tplc="3B4AEDC8">
+      <w:start w:val="2"/>
+      <w:numFmt w:val="decimal"/>
+      <w:lvlText w:val="%1)"/>
+      <w:lvlJc w:val="left"/>
+      <w:pPr>
+        <w:ind w:left="1080" w:hanging="360"/>
+      </w:pPr>
+      <w:rPr>
+        <w:rFonts w:hint="default"/>
+      </w:rPr>
+    </w:lvl>
+    <w:lvl w:ilvl="1" w:tplc="40090019" w:tentative="1">
+      <w:start w:val="1"/>
+      <w:numFmt w:val="lowerLetter"/>
+      <w:lvlText w:val="%2."/>
+      <w:lvlJc w:val="left"/>
+      <w:pPr>
+        <w:ind w:left="1800" w:hanging="360"/>
+      </w:pPr>
+    </w:lvl>
+    <w:lvl w:ilvl="2" w:tplc="4009001B" w:tentative="1">
+      <w:start w:val="1"/>
+      <w:numFmt w:val="lowerRoman"/>
+      <w:lvlText w:val="%3."/>
+      <w:lvlJc w:val="right"/>
+      <w:pPr>
+        <w:ind w:left="2520" w:hanging="180"/>
+      </w:pPr>
+    </w:lvl>
+    <w:lvl w:ilvl="3" w:tplc="4009000F" w:tentative="1">
+      <w:start w:val="1"/>
+      <w:numFmt w:val="decimal"/>
+      <w:lvlText w:val="%4."/>
+      <w:lvlJc w:val="left"/>
+      <w:pPr>
+        <w:ind w:left="3240" w:hanging="360"/>
+      </w:pPr>
+    </w:lvl>
+    <w:lvl w:ilvl="4" w:tplc="40090019" w:tentative="1">
+      <w:start w:val="1"/>
+      <w:numFmt w:val="lowerLetter"/>
+      <w:lvlText w:val="%5."/>
+      <w:lvlJc w:val="left"/>
+      <w:pPr>
+        <w:ind w:left="3960" w:hanging="360"/>
+      </w:pPr>
+    </w:lvl>
+    <w:lvl w:ilvl="5" w:tplc="4009001B" w:tentative="1">
+      <w:start w:val="1"/>
+      <w:numFmt w:val="lowerRoman"/>
+      <w:lvlText w:val="%6."/>
+      <w:lvlJc w:val="right"/>
+      <w:pPr>
+        <w:ind w:left="4680" w:hanging="180"/>
+      </w:pPr>
+    </w:lvl>
+    <w:lvl w:ilvl="6" w:tplc="4009000F" w:tentative="1">
+      <w:start w:val="1"/>
+      <w:numFmt w:val="decimal"/>
+      <w:lvlText w:val="%7."/>
+      <w:lvlJc w:val="left"/>
+      <w:pPr>
+        <w:ind w:left="5400" w:hanging="360"/>
+      </w:pPr>
+    </w:lvl>
+    <w:lvl w:ilvl="7" w:tplc="40090019" w:tentative="1">
+      <w:start w:val="1"/>
+      <w:numFmt w:val="lowerLetter"/>
+      <w:lvlText w:val="%8."/>
+      <w:lvlJc w:val="left"/>
+      <w:pPr>
+        <w:ind w:left="6120" w:hanging="360"/>
+      </w:pPr>
+    </w:lvl>
+    <w:lvl w:ilvl="8" w:tplc="4009001B" w:tentative="1">
+      <w:start w:val="1"/>
+      <w:numFmt w:val="lowerRoman"/>
+      <w:lvlText w:val="%9."/>
+      <w:lvlJc w:val="right"/>
+      <w:pPr>
+        <w:ind w:left="6840" w:hanging="180"/>
+      </w:pPr>
+    </w:lvl>
+  </w:abstractNum>
+  <w:abstractNum w:abstractNumId="1" w15:restartNumberingAfterBreak="0">
     <w:nsid w:val="34D224CC"/>
     <w:multiLevelType w:val="hybridMultilevel"/>
     <w:tmpl w:val="560A575A"/>
@@ -799,7 +1303,7 @@
       </w:pPr>
     </w:lvl>
   </w:abstractNum>
-  <w:abstractNum w:abstractNumId="1" w15:restartNumberingAfterBreak="0">
+  <w:abstractNum w:abstractNumId="2" w15:restartNumberingAfterBreak="0">
     <w:nsid w:val="40B17B8F"/>
     <w:multiLevelType w:val="hybridMultilevel"/>
     <w:tmpl w:val="65CA5626"/>
@@ -888,7 +1392,96 @@
       </w:pPr>
     </w:lvl>
   </w:abstractNum>
-  <w:abstractNum w:abstractNumId="2" w15:restartNumberingAfterBreak="0">
+  <w:abstractNum w:abstractNumId="3" w15:restartNumberingAfterBreak="0">
+    <w:nsid w:val="6A441236"/>
+    <w:multiLevelType w:val="hybridMultilevel"/>
+    <w:tmpl w:val="8092DD7A"/>
+    <w:lvl w:ilvl="0" w:tplc="2C980FA4">
+      <w:start w:val="1"/>
+      <w:numFmt w:val="decimal"/>
+      <w:lvlText w:val="%1)"/>
+      <w:lvlJc w:val="left"/>
+      <w:pPr>
+        <w:ind w:left="1080" w:hanging="360"/>
+      </w:pPr>
+      <w:rPr>
+        <w:rFonts w:hint="default"/>
+      </w:rPr>
+    </w:lvl>
+    <w:lvl w:ilvl="1" w:tplc="40090019" w:tentative="1">
+      <w:start w:val="1"/>
+      <w:numFmt w:val="lowerLetter"/>
+      <w:lvlText w:val="%2."/>
+      <w:lvlJc w:val="left"/>
+      <w:pPr>
+        <w:ind w:left="1800" w:hanging="360"/>
+      </w:pPr>
+    </w:lvl>
+    <w:lvl w:ilvl="2" w:tplc="4009001B" w:tentative="1">
+      <w:start w:val="1"/>
+      <w:numFmt w:val="lowerRoman"/>
+      <w:lvlText w:val="%3."/>
+      <w:lvlJc w:val="right"/>
+      <w:pPr>
+        <w:ind w:left="2520" w:hanging="180"/>
+      </w:pPr>
+    </w:lvl>
+    <w:lvl w:ilvl="3" w:tplc="4009000F" w:tentative="1">
+      <w:start w:val="1"/>
+      <w:numFmt w:val="decimal"/>
+      <w:lvlText w:val="%4."/>
+      <w:lvlJc w:val="left"/>
+      <w:pPr>
+        <w:ind w:left="3240" w:hanging="360"/>
+      </w:pPr>
+    </w:lvl>
+    <w:lvl w:ilvl="4" w:tplc="40090019" w:tentative="1">
+      <w:start w:val="1"/>
+      <w:numFmt w:val="lowerLetter"/>
+      <w:lvlText w:val="%5."/>
+      <w:lvlJc w:val="left"/>
+      <w:pPr>
+        <w:ind w:left="3960" w:hanging="360"/>
+      </w:pPr>
+    </w:lvl>
+    <w:lvl w:ilvl="5" w:tplc="4009001B" w:tentative="1">
+      <w:start w:val="1"/>
+      <w:numFmt w:val="lowerRoman"/>
+      <w:lvlText w:val="%6."/>
+      <w:lvlJc w:val="right"/>
+      <w:pPr>
+        <w:ind w:left="4680" w:hanging="180"/>
+      </w:pPr>
+    </w:lvl>
+    <w:lvl w:ilvl="6" w:tplc="4009000F" w:tentative="1">
+      <w:start w:val="1"/>
+      <w:numFmt w:val="decimal"/>
+      <w:lvlText w:val="%7."/>
+      <w:lvlJc w:val="left"/>
+      <w:pPr>
+        <w:ind w:left="5400" w:hanging="360"/>
+      </w:pPr>
+    </w:lvl>
+    <w:lvl w:ilvl="7" w:tplc="40090019" w:tentative="1">
+      <w:start w:val="1"/>
+      <w:numFmt w:val="lowerLetter"/>
+      <w:lvlText w:val="%8."/>
+      <w:lvlJc w:val="left"/>
+      <w:pPr>
+        <w:ind w:left="6120" w:hanging="360"/>
+      </w:pPr>
+    </w:lvl>
+    <w:lvl w:ilvl="8" w:tplc="4009001B" w:tentative="1">
+      <w:start w:val="1"/>
+      <w:numFmt w:val="lowerRoman"/>
+      <w:lvlText w:val="%9."/>
+      <w:lvlJc w:val="right"/>
+      <w:pPr>
+        <w:ind w:left="6840" w:hanging="180"/>
+      </w:pPr>
+    </w:lvl>
+  </w:abstractNum>
+  <w:abstractNum w:abstractNumId="4" w15:restartNumberingAfterBreak="0">
     <w:nsid w:val="70623D46"/>
     <w:multiLevelType w:val="hybridMultilevel"/>
     <w:tmpl w:val="A550912E"/>
@@ -978,13 +1571,19 @@
     </w:lvl>
   </w:abstractNum>
   <w:num w:numId="1" w16cid:durableId="1466385616">
-    <w:abstractNumId w:val="0"/>
+    <w:abstractNumId w:val="1"/>
   </w:num>
   <w:num w:numId="2" w16cid:durableId="1484195229">
-    <w:abstractNumId w:val="1"/>
+    <w:abstractNumId w:val="2"/>
   </w:num>
   <w:num w:numId="3" w16cid:durableId="794370508">
-    <w:abstractNumId w:val="2"/>
+    <w:abstractNumId w:val="4"/>
+  </w:num>
+  <w:num w:numId="4" w16cid:durableId="682979582">
+    <w:abstractNumId w:val="3"/>
+  </w:num>
+  <w:num w:numId="5" w16cid:durableId="881013733">
+    <w:abstractNumId w:val="0"/>
   </w:num>
 </w:numbering>
 </file>

</xml_diff>